<commit_message>
novas atualizações no sistema
</commit_message>
<xml_diff>
--- a/lista de Funcionalidade feita ou não feita.docx
+++ b/lista de Funcionalidade feita ou não feita.docx
@@ -592,8 +592,6 @@
             <w:r>
               <w:t>X</w:t>
             </w:r>
-            <w:bookmarkStart w:id="0" w:name="_GoBack"/>
-            <w:bookmarkEnd w:id="0"/>
           </w:p>
         </w:tc>
         <w:tc>
@@ -661,6 +659,141 @@
             <w:tcW w:w="2124" w:type="dxa"/>
           </w:tcPr>
           <w:p>
+            <w:r>
+              <w:t>X</w:t>
+            </w:r>
+          </w:p>
+        </w:tc>
+        <w:tc>
+          <w:tcPr>
+            <w:tcW w:w="2124" w:type="dxa"/>
+          </w:tcPr>
+          <w:p/>
+        </w:tc>
+      </w:tr>
+      <w:tr>
+        <w:tc>
+          <w:tcPr>
+            <w:tcW w:w="2123" w:type="dxa"/>
+          </w:tcPr>
+          <w:p>
+            <w:r>
+              <w:t>Index atendimentos</w:t>
+            </w:r>
+          </w:p>
+        </w:tc>
+        <w:tc>
+          <w:tcPr>
+            <w:tcW w:w="2123" w:type="dxa"/>
+          </w:tcPr>
+          <w:p>
+            <w:r>
+              <w:t>X</w:t>
+            </w:r>
+          </w:p>
+        </w:tc>
+        <w:tc>
+          <w:tcPr>
+            <w:tcW w:w="2124" w:type="dxa"/>
+          </w:tcPr>
+          <w:p/>
+        </w:tc>
+        <w:tc>
+          <w:tcPr>
+            <w:tcW w:w="2124" w:type="dxa"/>
+          </w:tcPr>
+          <w:p/>
+        </w:tc>
+      </w:tr>
+      <w:tr>
+        <w:tc>
+          <w:tcPr>
+            <w:tcW w:w="2123" w:type="dxa"/>
+          </w:tcPr>
+          <w:p>
+            <w:r>
+              <w:t>Index de remarcação</w:t>
+            </w:r>
+          </w:p>
+        </w:tc>
+        <w:tc>
+          <w:tcPr>
+            <w:tcW w:w="2123" w:type="dxa"/>
+          </w:tcPr>
+          <w:p>
+            <w:r>
+              <w:t>X</w:t>
+            </w:r>
+          </w:p>
+        </w:tc>
+        <w:tc>
+          <w:tcPr>
+            <w:tcW w:w="2124" w:type="dxa"/>
+          </w:tcPr>
+          <w:p/>
+        </w:tc>
+        <w:tc>
+          <w:tcPr>
+            <w:tcW w:w="2124" w:type="dxa"/>
+          </w:tcPr>
+          <w:p/>
+        </w:tc>
+      </w:tr>
+      <w:tr>
+        <w:tc>
+          <w:tcPr>
+            <w:tcW w:w="2123" w:type="dxa"/>
+          </w:tcPr>
+          <w:p>
+            <w:proofErr w:type="spellStart"/>
+            <w:r>
+              <w:t>Create</w:t>
+            </w:r>
+            <w:proofErr w:type="spellEnd"/>
+            <w:r>
+              <w:t xml:space="preserve"> de remarcação</w:t>
+            </w:r>
+          </w:p>
+        </w:tc>
+        <w:tc>
+          <w:tcPr>
+            <w:tcW w:w="2123" w:type="dxa"/>
+          </w:tcPr>
+          <w:p>
+            <w:r>
+              <w:t>X</w:t>
+            </w:r>
+          </w:p>
+        </w:tc>
+        <w:tc>
+          <w:tcPr>
+            <w:tcW w:w="2124" w:type="dxa"/>
+          </w:tcPr>
+          <w:p/>
+        </w:tc>
+        <w:tc>
+          <w:tcPr>
+            <w:tcW w:w="2124" w:type="dxa"/>
+          </w:tcPr>
+          <w:p/>
+        </w:tc>
+      </w:tr>
+      <w:tr>
+        <w:tc>
+          <w:tcPr>
+            <w:tcW w:w="2123" w:type="dxa"/>
+          </w:tcPr>
+          <w:p>
+            <w:r>
+              <w:t xml:space="preserve">Delete de remarcação </w:t>
+            </w:r>
+          </w:p>
+        </w:tc>
+        <w:tc>
+          <w:tcPr>
+            <w:tcW w:w="2123" w:type="dxa"/>
+          </w:tcPr>
+          <w:p>
             <w:proofErr w:type="gramStart"/>
             <w:r>
               <w:t>x</w:t>
@@ -674,34 +807,6 @@
           </w:tcPr>
           <w:p/>
         </w:tc>
-      </w:tr>
-      <w:tr>
-        <w:tc>
-          <w:tcPr>
-            <w:tcW w:w="2123" w:type="dxa"/>
-          </w:tcPr>
-          <w:p>
-            <w:r>
-              <w:t>Index atendimentos</w:t>
-            </w:r>
-          </w:p>
-        </w:tc>
-        <w:tc>
-          <w:tcPr>
-            <w:tcW w:w="2123" w:type="dxa"/>
-          </w:tcPr>
-          <w:p>
-            <w:r>
-              <w:t>X</w:t>
-            </w:r>
-          </w:p>
-        </w:tc>
-        <w:tc>
-          <w:tcPr>
-            <w:tcW w:w="2124" w:type="dxa"/>
-          </w:tcPr>
-          <w:p/>
-        </w:tc>
         <w:tc>
           <w:tcPr>
             <w:tcW w:w="2124" w:type="dxa"/>
@@ -725,121 +830,11 @@
             <w:tcW w:w="2123" w:type="dxa"/>
           </w:tcPr>
           <w:p>
-            <w:r>
-              <w:t>X</w:t>
-            </w:r>
-          </w:p>
-        </w:tc>
-        <w:tc>
-          <w:tcPr>
-            <w:tcW w:w="2124" w:type="dxa"/>
-          </w:tcPr>
-          <w:p/>
-        </w:tc>
-        <w:tc>
-          <w:tcPr>
-            <w:tcW w:w="2124" w:type="dxa"/>
-          </w:tcPr>
-          <w:p/>
-        </w:tc>
-      </w:tr>
-      <w:tr>
-        <w:tc>
-          <w:tcPr>
-            <w:tcW w:w="2123" w:type="dxa"/>
-          </w:tcPr>
-          <w:p>
-            <w:proofErr w:type="spellStart"/>
-            <w:r>
-              <w:t>Create</w:t>
-            </w:r>
-            <w:proofErr w:type="spellEnd"/>
-            <w:r>
-              <w:t xml:space="preserve"> de remarcação</w:t>
-            </w:r>
-          </w:p>
-        </w:tc>
-        <w:tc>
-          <w:tcPr>
-            <w:tcW w:w="2123" w:type="dxa"/>
-          </w:tcPr>
-          <w:p>
-            <w:r>
-              <w:t>X</w:t>
-            </w:r>
-          </w:p>
-        </w:tc>
-        <w:tc>
-          <w:tcPr>
-            <w:tcW w:w="2124" w:type="dxa"/>
-          </w:tcPr>
-          <w:p/>
-        </w:tc>
-        <w:tc>
-          <w:tcPr>
-            <w:tcW w:w="2124" w:type="dxa"/>
-          </w:tcPr>
-          <w:p/>
-        </w:tc>
-      </w:tr>
-      <w:tr>
-        <w:tc>
-          <w:tcPr>
-            <w:tcW w:w="2123" w:type="dxa"/>
-          </w:tcPr>
-          <w:p>
-            <w:r>
-              <w:t xml:space="preserve">Delete de remarcação </w:t>
-            </w:r>
-          </w:p>
-        </w:tc>
-        <w:tc>
-          <w:tcPr>
-            <w:tcW w:w="2123" w:type="dxa"/>
-          </w:tcPr>
-          <w:p/>
-        </w:tc>
-        <w:tc>
-          <w:tcPr>
-            <w:tcW w:w="2124" w:type="dxa"/>
-          </w:tcPr>
-          <w:p>
-            <w:r>
-              <w:t>X</w:t>
-            </w:r>
-          </w:p>
-        </w:tc>
-        <w:tc>
-          <w:tcPr>
-            <w:tcW w:w="2124" w:type="dxa"/>
-          </w:tcPr>
-          <w:p/>
-        </w:tc>
-      </w:tr>
-      <w:tr>
-        <w:tc>
-          <w:tcPr>
-            <w:tcW w:w="2123" w:type="dxa"/>
-          </w:tcPr>
-          <w:p>
-            <w:r>
-              <w:t>Index de remarcação</w:t>
-            </w:r>
-          </w:p>
-        </w:tc>
-        <w:tc>
-          <w:tcPr>
-            <w:tcW w:w="2123" w:type="dxa"/>
-          </w:tcPr>
-          <w:p>
             <w:proofErr w:type="gramStart"/>
             <w:r>
               <w:t>x</w:t>
             </w:r>
             <w:proofErr w:type="gramEnd"/>
-            <w:r>
-              <w:t xml:space="preserve"> corrigir</w:t>
-            </w:r>
           </w:p>
         </w:tc>
         <w:tc>
@@ -878,11 +873,9 @@
             <w:tcW w:w="2124" w:type="dxa"/>
           </w:tcPr>
           <w:p>
-            <w:proofErr w:type="gramStart"/>
-            <w:r>
-              <w:t>x</w:t>
-            </w:r>
-            <w:proofErr w:type="gramEnd"/>
+            <w:r>
+              <w:t>X</w:t>
+            </w:r>
           </w:p>
         </w:tc>
         <w:tc>
@@ -1155,17 +1148,19 @@
           <w:tcPr>
             <w:tcW w:w="2123" w:type="dxa"/>
           </w:tcPr>
-          <w:p/>
-        </w:tc>
-        <w:tc>
-          <w:tcPr>
-            <w:tcW w:w="2124" w:type="dxa"/>
-          </w:tcPr>
-          <w:p>
-            <w:r>
-              <w:t>X</w:t>
-            </w:r>
-          </w:p>
+          <w:p>
+            <w:proofErr w:type="gramStart"/>
+            <w:r>
+              <w:t>x</w:t>
+            </w:r>
+            <w:proofErr w:type="gramEnd"/>
+          </w:p>
+        </w:tc>
+        <w:tc>
+          <w:tcPr>
+            <w:tcW w:w="2124" w:type="dxa"/>
+          </w:tcPr>
+          <w:p/>
         </w:tc>
         <w:tc>
           <w:tcPr>
@@ -1189,16 +1184,24 @@
           <w:tcPr>
             <w:tcW w:w="2123" w:type="dxa"/>
           </w:tcPr>
-          <w:p/>
-        </w:tc>
-        <w:tc>
-          <w:tcPr>
-            <w:tcW w:w="2124" w:type="dxa"/>
-          </w:tcPr>
-          <w:p>
-            <w:r>
-              <w:t>X</w:t>
-            </w:r>
+          <w:p>
+            <w:proofErr w:type="gramStart"/>
+            <w:r>
+              <w:t>x</w:t>
+            </w:r>
+            <w:proofErr w:type="gramEnd"/>
+          </w:p>
+        </w:tc>
+        <w:tc>
+          <w:tcPr>
+            <w:tcW w:w="2124" w:type="dxa"/>
+          </w:tcPr>
+          <w:p>
+            <w:pPr>
+              <w:rPr>
+                <w:u w:val="single"/>
+              </w:rPr>
+            </w:pPr>
           </w:p>
         </w:tc>
         <w:tc>
@@ -1346,11 +1349,113 @@
             <w:tcW w:w="2124" w:type="dxa"/>
           </w:tcPr>
           <w:p>
-            <w:proofErr w:type="gramStart"/>
+            <w:r>
+              <w:t>X</w:t>
+            </w:r>
+          </w:p>
+        </w:tc>
+        <w:tc>
+          <w:tcPr>
+            <w:tcW w:w="2124" w:type="dxa"/>
+          </w:tcPr>
+          <w:p/>
+        </w:tc>
+      </w:tr>
+      <w:tr>
+        <w:tc>
+          <w:tcPr>
+            <w:tcW w:w="2123" w:type="dxa"/>
+          </w:tcPr>
+          <w:p>
+            <w:r>
+              <w:t xml:space="preserve">Delete agendamentos </w:t>
+            </w:r>
+          </w:p>
+        </w:tc>
+        <w:tc>
+          <w:tcPr>
+            <w:tcW w:w="2123" w:type="dxa"/>
+          </w:tcPr>
+          <w:p>
+            <w:r>
+              <w:t>X</w:t>
+            </w:r>
+          </w:p>
+        </w:tc>
+        <w:tc>
+          <w:tcPr>
+            <w:tcW w:w="2124" w:type="dxa"/>
+          </w:tcPr>
+          <w:p/>
+        </w:tc>
+        <w:tc>
+          <w:tcPr>
+            <w:tcW w:w="2124" w:type="dxa"/>
+          </w:tcPr>
+          <w:p/>
+        </w:tc>
+      </w:tr>
+      <w:tr>
+        <w:tc>
+          <w:tcPr>
+            <w:tcW w:w="2123" w:type="dxa"/>
+          </w:tcPr>
+          <w:p>
+            <w:r>
+              <w:t>Backup automático de banco de dados</w:t>
+            </w:r>
+          </w:p>
+        </w:tc>
+        <w:tc>
+          <w:tcPr>
+            <w:tcW w:w="2123" w:type="dxa"/>
+          </w:tcPr>
+          <w:p/>
+        </w:tc>
+        <w:tc>
+          <w:tcPr>
+            <w:tcW w:w="2124" w:type="dxa"/>
+          </w:tcPr>
+          <w:p>
             <w:r>
               <w:t>x</w:t>
             </w:r>
-            <w:proofErr w:type="gramEnd"/>
+          </w:p>
+        </w:tc>
+        <w:tc>
+          <w:tcPr>
+            <w:tcW w:w="2124" w:type="dxa"/>
+          </w:tcPr>
+          <w:p/>
+        </w:tc>
+      </w:tr>
+      <w:tr>
+        <w:tc>
+          <w:tcPr>
+            <w:tcW w:w="2123" w:type="dxa"/>
+          </w:tcPr>
+          <w:p>
+            <w:r>
+              <w:t xml:space="preserve">Corrigir porque o motivo em remarcação não atualizando </w:t>
+            </w:r>
+          </w:p>
+        </w:tc>
+        <w:tc>
+          <w:tcPr>
+            <w:tcW w:w="2123" w:type="dxa"/>
+          </w:tcPr>
+          <w:p/>
+        </w:tc>
+        <w:tc>
+          <w:tcPr>
+            <w:tcW w:w="2124" w:type="dxa"/>
+          </w:tcPr>
+          <w:p>
+            <w:r>
+              <w:t>x</w:t>
+            </w:r>
+            <w:bookmarkStart w:id="0" w:name="_GoBack"/>
+            <w:bookmarkEnd w:id="0"/>
           </w:p>
         </w:tc>
         <w:tc>

</xml_diff>

<commit_message>
lista de funcionalidade no sistema
</commit_message>
<xml_diff>
--- a/lista de Funcionalidade feita ou não feita.docx
+++ b/lista de Funcionalidade feita ou não feita.docx
@@ -642,27 +642,19 @@
           <w:tcPr>
             <w:tcW w:w="2123" w:type="dxa"/>
           </w:tcPr>
-          <w:p>
-            <w:r>
-              <w:t>Crud pessoa</w:t>
-            </w:r>
-          </w:p>
-        </w:tc>
-        <w:tc>
-          <w:tcPr>
-            <w:tcW w:w="2123" w:type="dxa"/>
-          </w:tcPr>
-          <w:p/>
-        </w:tc>
-        <w:tc>
-          <w:tcPr>
-            <w:tcW w:w="2124" w:type="dxa"/>
-          </w:tcPr>
-          <w:p>
-            <w:r>
-              <w:t>X</w:t>
-            </w:r>
-          </w:p>
+          <w:p/>
+        </w:tc>
+        <w:tc>
+          <w:tcPr>
+            <w:tcW w:w="2123" w:type="dxa"/>
+          </w:tcPr>
+          <w:p/>
+        </w:tc>
+        <w:tc>
+          <w:tcPr>
+            <w:tcW w:w="2124" w:type="dxa"/>
+          </w:tcPr>
+          <w:p/>
         </w:tc>
         <w:tc>
           <w:tcPr>
@@ -1451,19 +1443,21 @@
             <w:tcW w:w="2124" w:type="dxa"/>
           </w:tcPr>
           <w:p>
+            <w:proofErr w:type="gramStart"/>
             <w:r>
               <w:t>x</w:t>
             </w:r>
-            <w:bookmarkStart w:id="0" w:name="_GoBack"/>
-            <w:bookmarkEnd w:id="0"/>
-          </w:p>
-        </w:tc>
-        <w:tc>
-          <w:tcPr>
-            <w:tcW w:w="2124" w:type="dxa"/>
-          </w:tcPr>
-          <w:p/>
-        </w:tc>
+            <w:proofErr w:type="gramEnd"/>
+          </w:p>
+        </w:tc>
+        <w:tc>
+          <w:tcPr>
+            <w:tcW w:w="2124" w:type="dxa"/>
+          </w:tcPr>
+          <w:p/>
+        </w:tc>
+        <w:bookmarkStart w:id="0" w:name="_GoBack"/>
+        <w:bookmarkEnd w:id="0"/>
       </w:tr>
     </w:tbl>
     <w:p/>

</xml_diff>